<commit_message>
updated project work - completed till literature review
</commit_message>
<xml_diff>
--- a/docs/Reports/Major PROJECT FORMAT MBA Qollabb.docx
+++ b/docs/Reports/Major PROJECT FORMAT MBA Qollabb.docx
@@ -3147,7 +3147,6 @@
           <w:szCs w:val="28"/>
           <w:lang w:eastAsia="en-US"/>
         </w:rPr>
-        <w:lastRenderedPageBreak/>
         <w:t>&lt;LIST OF FIGURES&gt;</w:t>
       </w:r>
     </w:p>
@@ -3351,8 +3350,9 @@
         <w:sectPr>
           <w:footerReference w:type="default" r:id="rId8"/>
           <w:pgSz w:w="12240" w:h="15840"/>
-          <w:pgMar w:top="1480" w:right="1720" w:bottom="280" w:left="1340" w:header="720" w:footer="720" w:gutter="0"/>
+          <w:pgMar w:top="1418" w:right="1418" w:bottom="1418" w:left="1418" w:header="720" w:footer="720" w:gutter="0"/>
           <w:cols w:space="720"/>
+          <w:docGrid w:linePitch="272"/>
         </w:sectPr>
       </w:pPr>
     </w:p>
@@ -9530,7 +9530,6 @@
         </w:rPr>
         <w:t xml:space="preserve"> </w:t>
       </w:r>
-      <w:proofErr w:type="gramStart"/>
       <w:r>
         <w:rPr>
           <w:rFonts w:ascii="Times New Roman" w:hAnsi="Times New Roman" w:cs="Times New Roman"/>
@@ -9556,7 +9555,6 @@
         </w:rPr>
         <w:t>tor</w:t>
       </w:r>
-      <w:proofErr w:type="gramEnd"/>
       <w:r>
         <w:rPr>
           <w:rFonts w:ascii="Times New Roman" w:hAnsi="Times New Roman" w:cs="Times New Roman"/>
@@ -10654,7 +10652,6 @@
         </w:rPr>
         <w:t xml:space="preserve"> </w:t>
       </w:r>
-      <w:proofErr w:type="gramStart"/>
       <w:r>
         <w:rPr>
           <w:rFonts w:ascii="Times New Roman" w:hAnsi="Times New Roman" w:cs="Times New Roman"/>
@@ -10680,7 +10677,6 @@
         </w:rPr>
         <w:t>%</w:t>
       </w:r>
-      <w:proofErr w:type="gramEnd"/>
       <w:r>
         <w:rPr>
           <w:rFonts w:ascii="Times New Roman" w:hAnsi="Times New Roman" w:cs="Times New Roman"/>
@@ -10730,25 +10726,7 @@
           <w:sz w:val="24"/>
           <w:szCs w:val="24"/>
         </w:rPr>
-        <w:t xml:space="preserve">e </w:t>
-      </w:r>
-      <w:proofErr w:type="gramStart"/>
-      <w:r>
-        <w:rPr>
-          <w:rFonts w:ascii="Times New Roman" w:hAnsi="Times New Roman" w:cs="Times New Roman"/>
-          <w:sz w:val="24"/>
-          <w:szCs w:val="24"/>
-        </w:rPr>
-        <w:t>in</w:t>
-      </w:r>
-      <w:proofErr w:type="gramEnd"/>
-      <w:r>
-        <w:rPr>
-          <w:rFonts w:ascii="Times New Roman" w:hAnsi="Times New Roman" w:cs="Times New Roman"/>
-          <w:sz w:val="24"/>
-          <w:szCs w:val="24"/>
-        </w:rPr>
-        <w:t xml:space="preserve"> </w:t>
+        <w:t xml:space="preserve">e in </w:t>
       </w:r>
       <w:r>
         <w:rPr>
@@ -13919,34 +13897,15 @@
           <w:sz w:val="24"/>
           <w:szCs w:val="24"/>
         </w:rPr>
-        <w:t xml:space="preserve"> </w:t>
-      </w:r>
-      <w:proofErr w:type="gramStart"/>
-      <w:r>
-        <w:rPr>
-          <w:rFonts w:ascii="Times New Roman" w:hAnsi="Times New Roman" w:cs="Times New Roman"/>
-          <w:spacing w:val="-1"/>
-          <w:sz w:val="24"/>
-          <w:szCs w:val="24"/>
-        </w:rPr>
-        <w:t>a</w:t>
-      </w:r>
-      <w:r>
-        <w:rPr>
-          <w:rFonts w:ascii="Times New Roman" w:hAnsi="Times New Roman" w:cs="Times New Roman"/>
-          <w:sz w:val="24"/>
-          <w:szCs w:val="24"/>
-        </w:rPr>
-        <w:t>bout</w:t>
-      </w:r>
-      <w:proofErr w:type="gramEnd"/>
-      <w:r>
-        <w:rPr>
-          <w:rFonts w:ascii="Times New Roman" w:hAnsi="Times New Roman" w:cs="Times New Roman"/>
-          <w:sz w:val="24"/>
-          <w:szCs w:val="24"/>
-        </w:rPr>
-        <w:t xml:space="preserve"> </w:t>
+        <w:t xml:space="preserve"> a</w:t>
+      </w:r>
+      <w:r>
+        <w:rPr>
+          <w:rFonts w:ascii="Times New Roman" w:hAnsi="Times New Roman" w:cs="Times New Roman"/>
+          <w:sz w:val="24"/>
+          <w:szCs w:val="24"/>
+        </w:rPr>
+        <w:t xml:space="preserve">bout </w:t>
       </w:r>
       <w:r>
         <w:rPr>
@@ -17790,16 +17749,7 @@
           <w:sz w:val="28"/>
           <w:szCs w:val="28"/>
         </w:rPr>
-        <w:t xml:space="preserve">e </w:t>
-      </w:r>
-      <w:proofErr w:type="gramStart"/>
-      <w:r>
-        <w:rPr>
-          <w:rFonts w:ascii="Times New Roman" w:hAnsi="Times New Roman" w:cs="Times New Roman"/>
-          <w:sz w:val="28"/>
-          <w:szCs w:val="28"/>
-        </w:rPr>
-        <w:t>p</w:t>
+        <w:t>e p</w:t>
       </w:r>
       <w:r>
         <w:rPr>
@@ -17836,7 +17786,6 @@
         </w:rPr>
         <w:t>d</w:t>
       </w:r>
-      <w:proofErr w:type="gramEnd"/>
       <w:r>
         <w:rPr>
           <w:rFonts w:ascii="Times New Roman" w:hAnsi="Times New Roman" w:cs="Times New Roman"/>
@@ -17904,7 +17853,6 @@
         </w:rPr>
         <w:t>1</w:t>
       </w:r>
-      <w:proofErr w:type="gramStart"/>
       <w:r>
         <w:rPr>
           <w:rFonts w:ascii="Times New Roman" w:hAnsi="Times New Roman" w:cs="Times New Roman"/>
@@ -17930,7 +17878,6 @@
         </w:rPr>
         <w:t>&lt;</w:t>
       </w:r>
-      <w:proofErr w:type="gramEnd"/>
       <w:r>
         <w:rPr>
           <w:rFonts w:ascii="Times New Roman" w:hAnsi="Times New Roman" w:cs="Times New Roman"/>

</xml_diff>